<commit_message>
Add Project Schedules, qinglish MOST instructions, and revised Project Concept Note (PCN) document to replace the old MOST PCN document
Refreshed the document directory to add the following documents:

13th Five Year Plan (DRAFT 20151103) - Requirements Management.xlsx
13th Five Year Plan (DRAFT 20151103).docx
Business Planning v0.1.fts
Concept Note - Blockchain Infrastructure, Applications, and
Eco-Systems.docx
Grant Proposal Development v0.1.fts
Investment Brochure - Blockchain.pptx
MOST Basic Information Table 项目建议基本信息表.doc
MOST Project Proposal 项目建议书.doc
Municipal Distributed Ledger Development Platform v0.1 Implementation
Schedule.fts
Project Concept Note (PCN) – Municipal Distributed Ledger Pilot
Development Platform for All Economic Activities.docx
UNIDO Feasibility Study Report v0.1.fts
</commit_message>
<xml_diff>
--- a/Concept Note - Blockchain Infrastructure, Applications, and Eco-Systems.docx
+++ b/Concept Note - Blockchain Infrastructure, Applications, and Eco-Systems.docx
@@ -4,6 +4,12 @@
   <w:body>
     <w:sdt>
       <w:sdtPr>
+        <w:rPr>
+          <w:rFonts w:asciiTheme="minorHAnsi" w:eastAsiaTheme="minorEastAsia" w:hAnsiTheme="minorHAnsi" w:cstheme="minorBidi"/>
+          <w:color w:val="auto"/>
+          <w:sz w:val="24"/>
+          <w:szCs w:val="24"/>
+        </w:rPr>
         <w:id w:val="-1459257332"/>
         <w:docPartObj>
           <w:docPartGallery w:val="Cover Pages"/>
@@ -13,6 +19,9 @@
       <w:sdtEndPr/>
       <w:sdtContent>
         <w:p>
+          <w:pPr>
+            <w:pStyle w:val="Heading1"/>
+          </w:pPr>
           <w:r>
             <w:rPr>
               <w:noProof/>
@@ -299,7 +308,7 @@
               </mc:Choice>
               <mc:Fallback>
                 <w:pict>
-                  <v:group w14:anchorId="438795F7" id="Group_x0020_91" o:spid="_x0000_s1026" style="position:absolute;margin-left:4in;margin-top:-8.95pt;width:207pt;height:61.15pt;z-index:251663360;mso-width-relative:margin" coordsize="2628900,776605" o:gfxdata="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">
+                  <v:group w14:anchorId="438795F7" id="Group_x0020_91" o:spid="_x0000_s1026" style="position:absolute;left:0;text-align:left;margin-left:4in;margin-top:-8.95pt;width:207pt;height:61.15pt;z-index:251663360;mso-width-relative:margin" coordsize="2628900,776605" o:gfxdata="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">
                     <v:shapetype id="_x0000_t202" coordsize="21600,21600" o:spt="202" path="m0,0l0,21600,21600,21600,21600,0xe">
                       <v:stroke joinstyle="miter"/>
                       <v:path gradientshapeok="t" o:connecttype="rect"/>
@@ -572,7 +581,7 @@
               </mc:Choice>
               <mc:Fallback>
                 <w:pict>
-                  <v:rect w14:anchorId="2C8E7832" id="Rectangle_x0020_2" o:spid="_x0000_s1030" style="position:absolute;margin-left:33.85pt;margin-top:717.15pt;width:540pt;height:30.6pt;z-index:251660288;visibility:visible;mso-wrap-style:square;mso-width-percent:0;mso-height-percent:0;mso-wrap-distance-left:9pt;mso-wrap-distance-top:0;mso-wrap-distance-right:9pt;mso-wrap-distance-bottom:0;mso-position-horizontal:absolute;mso-position-horizontal-relative:page;mso-position-vertical:absolute;mso-position-vertical-relative:page;mso-width-percent:0;mso-height-percent:0;mso-width-relative:page;mso-height-relative:page;v-text-anchor:top" o:gfxdata="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" filled="f" stroked="f">
+                  <v:rect w14:anchorId="2C8E7832" id="Rectangle_x0020_2" o:spid="_x0000_s1030" style="position:absolute;left:0;text-align:left;margin-left:33.85pt;margin-top:717.15pt;width:540pt;height:30.6pt;z-index:251660288;visibility:visible;mso-wrap-style:square;mso-width-percent:0;mso-height-percent:0;mso-wrap-distance-left:9pt;mso-wrap-distance-top:0;mso-wrap-distance-right:9pt;mso-wrap-distance-bottom:0;mso-position-horizontal:absolute;mso-position-horizontal-relative:page;mso-position-vertical:absolute;mso-position-vertical-relative:page;mso-width-percent:0;mso-height-percent:0;mso-width-relative:page;mso-height-relative:page;v-text-anchor:top" o:gfxdata="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" filled="f" stroked="f">
                     <v:textbox>
                       <w:txbxContent>
                         <w:sdt>
@@ -1056,7 +1065,7 @@
               </mc:Choice>
               <mc:Fallback>
                 <w:pict>
-                  <v:group w14:anchorId="7AA2D112" id="Group_x0020_15" o:spid="_x0000_s1031" style="position:absolute;margin-left:364.5pt;margin-top:-385.65pt;width:143.25pt;height:60.75pt;z-index:251664384" coordorigin="8895,1230" coordsize="2865,1215" o:gfxdata="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">
+                  <v:group w14:anchorId="7AA2D112" id="Group_x0020_15" o:spid="_x0000_s1031" style="position:absolute;left:0;text-align:left;margin-left:364.5pt;margin-top:-385.65pt;width:143.25pt;height:60.75pt;z-index:251664384" coordorigin="8895,1230" coordsize="2865,1215" o:gfxdata="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">
                     <v:shape id="Text_x0020_Box_x0020_16" o:spid="_x0000_s1032" type="#_x0000_t202" style="position:absolute;left:10290;top:1230;width:1470;height:1215;visibility:visible;mso-wrap-style:square;v-text-anchor:top" o:gfxdata="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" filled="f" stroked="f">
                       <v:textbox>
                         <w:txbxContent>
@@ -1539,7 +1548,7 @@
                                           <w:sz w:val="32"/>
                                           <w:szCs w:val="32"/>
                                         </w:rPr>
-                                        <w:t>2016-02-14</w:t>
+                                        <w:t>2016-03-19</w:t>
                                       </w:r>
                                       <w:r>
                                         <w:rPr>
@@ -1687,11 +1696,7 @@
               </mc:Choice>
               <mc:Fallback>
                 <w:pict>
-                  <v:shapetype w14:anchorId="324683F1" id="_x0000_t202" coordsize="21600,21600" o:spt="202" path="m0,0l0,21600,21600,21600,21600,0xe">
-                    <v:stroke joinstyle="miter"/>
-                    <v:path gradientshapeok="t" o:connecttype="rect"/>
-                  </v:shapetype>
-                  <v:shape id="Text_x0020_Box_x0020_1" o:spid="_x0000_s1035" type="#_x0000_t202" style="position:absolute;margin-left:-45.05pt;margin-top:300.95pt;width:544.05pt;height:261pt;z-index:251665408;visibility:visible;mso-wrap-style:square;mso-width-percent:0;mso-height-percent:0;mso-wrap-distance-left:9pt;mso-wrap-distance-top:0;mso-wrap-distance-right:9pt;mso-wrap-distance-bottom:0;mso-position-horizontal:absolute;mso-position-horizontal-relative:text;mso-position-vertical:absolute;mso-position-vertical-relative:text;mso-width-percent:0;mso-height-percent:0;mso-width-relative:margin;mso-height-relative:margin;v-text-anchor:top" o:gfxdata="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" filled="f" stroked="f">
+                  <v:shape w14:anchorId="324683F1" id="Text_x0020_Box_x0020_1" o:spid="_x0000_s1035" type="#_x0000_t202" style="position:absolute;margin-left:-45.05pt;margin-top:300.95pt;width:544.05pt;height:261pt;z-index:251665408;visibility:visible;mso-wrap-style:square;mso-width-percent:0;mso-height-percent:0;mso-wrap-distance-left:9pt;mso-wrap-distance-top:0;mso-wrap-distance-right:9pt;mso-wrap-distance-bottom:0;mso-position-horizontal:absolute;mso-position-horizontal-relative:text;mso-position-vertical:absolute;mso-position-vertical-relative:text;mso-width-percent:0;mso-height-percent:0;mso-width-relative:margin;mso-height-relative:margin;v-text-anchor:top" o:gfxdata="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" filled="f" stroked="f">
                     <v:textbox>
                       <w:txbxContent>
                         <w:p>
@@ -2058,7 +2063,7 @@
                                     <w:sz w:val="32"/>
                                     <w:szCs w:val="32"/>
                                   </w:rPr>
-                                  <w:t>2016-02-14</w:t>
+                                  <w:t>2016-03-19</w:t>
                                 </w:r>
                                 <w:r>
                                   <w:rPr>
@@ -3322,17 +3327,11 @@
         </w:tc>
       </w:tr>
     </w:tbl>
-    <w:p>
-      <w:pPr>
-        <w:rPr>
-          <w:lang w:eastAsia="zh-CN"/>
-        </w:rPr>
-      </w:pPr>
-    </w:p>
     <w:p/>
     <w:p>
       <w:pPr>
-        <w:pStyle w:val="Heading1"/>
+        <w:pStyle w:val="BodyTextIndent3"/>
+        <w:ind w:firstLine="560"/>
       </w:pPr>
       <w:bookmarkStart w:id="1" w:name="_Toc443918864"/>
       <w:r>
@@ -3344,250 +3343,8 @@
       <w:r>
         <w:t xml:space="preserve"> Involvement</w:t>
       </w:r>
+      <w:bookmarkStart w:id="2" w:name="_GoBack"/>
       <w:bookmarkEnd w:id="1"/>
-    </w:p>
-    <w:tbl>
-      <w:tblPr>
-        <w:tblStyle w:val="TableGrid"/>
-        <w:tblW w:w="0" w:type="auto"/>
-        <w:tblLook w:val="04A0" w:firstRow="1" w:lastRow="0" w:firstColumn="1" w:lastColumn="0" w:noHBand="0" w:noVBand="1"/>
-      </w:tblPr>
-      <w:tblGrid>
-        <w:gridCol w:w="2448"/>
-        <w:gridCol w:w="7020"/>
-        <w:gridCol w:w="2430"/>
-      </w:tblGrid>
-      <w:tr>
-        <w:tc>
-          <w:tcPr>
-            <w:tcW w:w="2448" w:type="dxa"/>
-          </w:tcPr>
-          <w:p>
-            <w:pPr>
-              <w:spacing w:after="0"/>
-              <w:jc w:val="center"/>
-              <w:rPr>
-                <w:rFonts w:ascii="Helvetica Neue" w:hAnsi="Helvetica Neue"/>
-                <w:b/>
-              </w:rPr>
-            </w:pPr>
-            <w:r>
-              <w:rPr>
-                <w:rFonts w:ascii="Helvetica Neue" w:hAnsi="Helvetica Neue"/>
-                <w:b/>
-              </w:rPr>
-              <w:t>Section Name</w:t>
-            </w:r>
-          </w:p>
-        </w:tc>
-        <w:tc>
-          <w:tcPr>
-            <w:tcW w:w="7020" w:type="dxa"/>
-          </w:tcPr>
-          <w:p>
-            <w:pPr>
-              <w:spacing w:after="0"/>
-              <w:jc w:val="center"/>
-              <w:rPr>
-                <w:rFonts w:ascii="Helvetica Neue" w:hAnsi="Helvetica Neue"/>
-                <w:b/>
-              </w:rPr>
-            </w:pPr>
-            <w:r>
-              <w:rPr>
-                <w:rFonts w:ascii="Helvetica Neue" w:hAnsi="Helvetica Neue"/>
-                <w:b/>
-              </w:rPr>
-              <w:t>Contents</w:t>
-            </w:r>
-          </w:p>
-        </w:tc>
-        <w:tc>
-          <w:tcPr>
-            <w:tcW w:w="2430" w:type="dxa"/>
-          </w:tcPr>
-          <w:p>
-            <w:pPr>
-              <w:spacing w:after="0"/>
-              <w:jc w:val="center"/>
-              <w:rPr>
-                <w:rFonts w:ascii="Helvetica Neue" w:hAnsi="Helvetica Neue"/>
-                <w:b/>
-              </w:rPr>
-            </w:pPr>
-            <w:r>
-              <w:rPr>
-                <w:rFonts w:ascii="Helvetica Neue" w:hAnsi="Helvetica Neue"/>
-                <w:b/>
-              </w:rPr>
-              <w:t>Suggested Length</w:t>
-            </w:r>
-          </w:p>
-        </w:tc>
-      </w:tr>
-      <w:tr>
-        <w:tc>
-          <w:tcPr>
-            <w:tcW w:w="2448" w:type="dxa"/>
-          </w:tcPr>
-          <w:p>
-            <w:r>
-              <w:t>Key Development Issues and Rationale for MOST Involvement</w:t>
-            </w:r>
-          </w:p>
-        </w:tc>
-        <w:tc>
-          <w:tcPr>
-            <w:tcW w:w="7020" w:type="dxa"/>
-          </w:tcPr>
-          <w:p>
-            <w:pPr>
-              <w:pStyle w:val="ListParagraph"/>
-              <w:numPr>
-                <w:ilvl w:val="0"/>
-                <w:numId w:val="7"/>
-              </w:numPr>
-            </w:pPr>
-            <w:r>
-              <w:t xml:space="preserve">Describe how the proposed </w:t>
-            </w:r>
-            <w:r>
-              <w:t>project</w:t>
-            </w:r>
-            <w:r>
-              <w:t xml:space="preserve"> supports </w:t>
-            </w:r>
-            <w:r>
-              <w:t xml:space="preserve">national and </w:t>
-            </w:r>
-            <w:r>
-              <w:t>MOST objectives, policies, and strategies in the sector.</w:t>
-            </w:r>
-          </w:p>
-          <w:p>
-            <w:pPr>
-              <w:pStyle w:val="ListParagraph"/>
-              <w:numPr>
-                <w:ilvl w:val="0"/>
-                <w:numId w:val="7"/>
-              </w:numPr>
-            </w:pPr>
-            <w:r>
-              <w:t>Evidence of proposer’s commitment to and ownership of the relevant policies and strategies.</w:t>
-            </w:r>
-          </w:p>
-          <w:p>
-            <w:pPr>
-              <w:pStyle w:val="ListParagraph"/>
-              <w:numPr>
-                <w:ilvl w:val="0"/>
-                <w:numId w:val="7"/>
-              </w:numPr>
-            </w:pPr>
-            <w:r>
-              <w:t xml:space="preserve">Describe how the proposed </w:t>
-            </w:r>
-            <w:r>
-              <w:t>project</w:t>
-            </w:r>
-            <w:r>
-              <w:t xml:space="preserve"> supports </w:t>
-            </w:r>
-            <w:r>
-              <w:t xml:space="preserve">the relevant </w:t>
-            </w:r>
-            <w:r>
-              <w:t>country’s strategic objectives. If the project is NOT aligned with the country’s strategic objectives or not within the scope of the country’s strategy, explain.</w:t>
-            </w:r>
-          </w:p>
-          <w:p>
-            <w:pPr>
-              <w:pStyle w:val="ListParagraph"/>
-              <w:numPr>
-                <w:ilvl w:val="0"/>
-                <w:numId w:val="7"/>
-              </w:numPr>
-            </w:pPr>
-            <w:r>
-              <w:t xml:space="preserve">What are the main lessons from AAA, previous </w:t>
-            </w:r>
-            <w:r>
-              <w:t xml:space="preserve">national and </w:t>
-            </w:r>
-            <w:r>
-              <w:t>MOST projects, and partner activities?</w:t>
-            </w:r>
-          </w:p>
-          <w:p>
-            <w:pPr>
-              <w:pStyle w:val="ListParagraph"/>
-              <w:numPr>
-                <w:ilvl w:val="0"/>
-                <w:numId w:val="7"/>
-              </w:numPr>
-            </w:pPr>
-            <w:r>
-              <w:t>What can MOST finance or grants accomplish that cannot be accomplished by other means or other sources of funding?</w:t>
-            </w:r>
-          </w:p>
-          <w:p>
-            <w:pPr>
-              <w:pStyle w:val="ListParagraph"/>
-              <w:numPr>
-                <w:ilvl w:val="0"/>
-                <w:numId w:val="7"/>
-              </w:numPr>
-            </w:pPr>
-            <w:r>
-              <w:t>What is the evidence of the proposer’s:</w:t>
-            </w:r>
-          </w:p>
-          <w:p>
-            <w:pPr>
-              <w:pStyle w:val="ListParagraph"/>
-              <w:numPr>
-                <w:ilvl w:val="1"/>
-                <w:numId w:val="7"/>
-              </w:numPr>
-            </w:pPr>
-            <w:r>
-              <w:t>Interest in MOST financing for this project</w:t>
-            </w:r>
-          </w:p>
-          <w:p>
-            <w:pPr>
-              <w:pStyle w:val="ListParagraph"/>
-              <w:numPr>
-                <w:ilvl w:val="1"/>
-                <w:numId w:val="7"/>
-              </w:numPr>
-            </w:pPr>
-            <w:r>
-              <w:t>Preparedness to work on project preparation</w:t>
-            </w:r>
-          </w:p>
-        </w:tc>
-        <w:tc>
-          <w:tcPr>
-            <w:tcW w:w="2430" w:type="dxa"/>
-          </w:tcPr>
-          <w:p>
-            <w:r>
-              <w:t>One (1) page A4</w:t>
-            </w:r>
-          </w:p>
-        </w:tc>
-      </w:tr>
-    </w:tbl>
-    <w:p/>
-    <w:p>
-      <w:pPr>
-        <w:pStyle w:val="Heading1"/>
-      </w:pPr>
-      <w:bookmarkStart w:id="2" w:name="_Toc443918865"/>
-      <w:r>
-        <w:t>Proposed Development Objective(s)</w:t>
-      </w:r>
       <w:bookmarkEnd w:id="2"/>
     </w:p>
     <w:tbl>
@@ -3676,7 +3433,7 @@
           </w:tcPr>
           <w:p>
             <w:r>
-              <w:t>Proposed Development Objective(s)</w:t>
+              <w:t>Key Development Issues and Rationale for MOST Involvement</w:t>
             </w:r>
           </w:p>
         </w:tc>
@@ -3685,11 +3442,129 @@
             <w:tcW w:w="7020" w:type="dxa"/>
           </w:tcPr>
           <w:p>
-            <w:r>
-              <w:t xml:space="preserve">If the project is successful, what will be its principal outcome for the primary target group?  See Appendix 2 for </w:t>
-            </w:r>
-            <w:r>
-              <w:t>guidelines on project development objectives.</w:t>
+            <w:pPr>
+              <w:pStyle w:val="ListParagraph"/>
+              <w:numPr>
+                <w:ilvl w:val="0"/>
+                <w:numId w:val="7"/>
+              </w:numPr>
+            </w:pPr>
+            <w:r>
+              <w:t xml:space="preserve">Describe how the proposed </w:t>
+            </w:r>
+            <w:r>
+              <w:t>project</w:t>
+            </w:r>
+            <w:r>
+              <w:t xml:space="preserve"> supports </w:t>
+            </w:r>
+            <w:r>
+              <w:t xml:space="preserve">national and </w:t>
+            </w:r>
+            <w:r>
+              <w:t>MOST objectives, policies, and strategies in the sector.</w:t>
+            </w:r>
+          </w:p>
+          <w:p>
+            <w:pPr>
+              <w:pStyle w:val="ListParagraph"/>
+              <w:numPr>
+                <w:ilvl w:val="0"/>
+                <w:numId w:val="7"/>
+              </w:numPr>
+            </w:pPr>
+            <w:r>
+              <w:t>Evidence of proposer’s commitment to and ownership of the relevant policies and strategies.</w:t>
+            </w:r>
+          </w:p>
+          <w:p>
+            <w:pPr>
+              <w:pStyle w:val="ListParagraph"/>
+              <w:numPr>
+                <w:ilvl w:val="0"/>
+                <w:numId w:val="7"/>
+              </w:numPr>
+            </w:pPr>
+            <w:r>
+              <w:t xml:space="preserve">Describe how the proposed </w:t>
+            </w:r>
+            <w:r>
+              <w:t>project</w:t>
+            </w:r>
+            <w:r>
+              <w:t xml:space="preserve"> supports </w:t>
+            </w:r>
+            <w:r>
+              <w:t xml:space="preserve">the relevant </w:t>
+            </w:r>
+            <w:r>
+              <w:t>country’s strategic objectives. If the project is NOT aligned with the country’s strategic objectives or not within the scope of the country’s strategy, explain.</w:t>
+            </w:r>
+          </w:p>
+          <w:p>
+            <w:pPr>
+              <w:pStyle w:val="ListParagraph"/>
+              <w:numPr>
+                <w:ilvl w:val="0"/>
+                <w:numId w:val="7"/>
+              </w:numPr>
+            </w:pPr>
+            <w:r>
+              <w:t xml:space="preserve">What are the main lessons from AAA, previous </w:t>
+            </w:r>
+            <w:r>
+              <w:t xml:space="preserve">national and </w:t>
+            </w:r>
+            <w:r>
+              <w:t>MOST projects, and partner activities?</w:t>
+            </w:r>
+          </w:p>
+          <w:p>
+            <w:pPr>
+              <w:pStyle w:val="ListParagraph"/>
+              <w:numPr>
+                <w:ilvl w:val="0"/>
+                <w:numId w:val="7"/>
+              </w:numPr>
+            </w:pPr>
+            <w:r>
+              <w:t>What can MOST finance or grants accomplish that cannot be accomplished by other means or other sources of funding?</w:t>
+            </w:r>
+          </w:p>
+          <w:p>
+            <w:pPr>
+              <w:pStyle w:val="ListParagraph"/>
+              <w:numPr>
+                <w:ilvl w:val="0"/>
+                <w:numId w:val="7"/>
+              </w:numPr>
+            </w:pPr>
+            <w:r>
+              <w:t>What is the evidence of the proposer’s:</w:t>
+            </w:r>
+          </w:p>
+          <w:p>
+            <w:pPr>
+              <w:pStyle w:val="ListParagraph"/>
+              <w:numPr>
+                <w:ilvl w:val="1"/>
+                <w:numId w:val="7"/>
+              </w:numPr>
+            </w:pPr>
+            <w:r>
+              <w:t>Interest in MOST financing for this project</w:t>
+            </w:r>
+          </w:p>
+          <w:p>
+            <w:pPr>
+              <w:pStyle w:val="ListParagraph"/>
+              <w:numPr>
+                <w:ilvl w:val="1"/>
+                <w:numId w:val="7"/>
+              </w:numPr>
+            </w:pPr>
+            <w:r>
+              <w:t>Preparedness to work on project preparation</w:t>
             </w:r>
           </w:p>
         </w:tc>
@@ -3699,20 +3574,26 @@
           </w:tcPr>
           <w:p>
             <w:r>
-              <w:t>One half  (1/2) page A4</w:t>
+              <w:t>One (1) page A4</w:t>
             </w:r>
           </w:p>
         </w:tc>
       </w:tr>
     </w:tbl>
-    <w:p/>
     <w:p>
       <w:pPr>
+        <w:rPr>
+          <w:lang w:eastAsia="zh-CN"/>
+        </w:rPr>
+      </w:pPr>
+    </w:p>
+    <w:p>
+      <w:pPr>
         <w:pStyle w:val="Heading1"/>
       </w:pPr>
-      <w:bookmarkStart w:id="3" w:name="_Toc443918866"/>
+      <w:bookmarkStart w:id="3" w:name="_Toc443918865"/>
       <w:r>
-        <w:t>Preliminary Project Description</w:t>
+        <w:t>Proposed Development Objective(s)</w:t>
       </w:r>
       <w:bookmarkEnd w:id="3"/>
     </w:p>
@@ -3802,7 +3683,7 @@
           </w:tcPr>
           <w:p>
             <w:r>
-              <w:t>Preliminary Project Description</w:t>
+              <w:t>Proposed Development Objective(s)</w:t>
             </w:r>
           </w:p>
         </w:tc>
@@ -3811,63 +3692,11 @@
             <w:tcW w:w="7020" w:type="dxa"/>
           </w:tcPr>
           <w:p>
-            <w:pPr>
-              <w:pStyle w:val="ListParagraph"/>
-              <w:numPr>
-                <w:ilvl w:val="0"/>
-                <w:numId w:val="11"/>
-              </w:numPr>
-            </w:pPr>
-            <w:r>
-              <w:t>What are the alternative development interventions or approaches being considered (Opportunity Study)? If an approach is favored, state the rationale.</w:t>
-            </w:r>
-          </w:p>
-          <w:p>
-            <w:pPr>
-              <w:pStyle w:val="ListParagraph"/>
-              <w:numPr>
-                <w:ilvl w:val="0"/>
-                <w:numId w:val="11"/>
-              </w:numPr>
-            </w:pPr>
-            <w:r>
-              <w:t>What financing method is proposed and why. What alternative finance vehicles are being considered?</w:t>
-            </w:r>
-          </w:p>
-          <w:p>
-            <w:pPr>
-              <w:pStyle w:val="ListParagraph"/>
-              <w:numPr>
-                <w:ilvl w:val="0"/>
-                <w:numId w:val="11"/>
-              </w:numPr>
-            </w:pPr>
-            <w:r>
-              <w:t>If the proposed project supports a sector program, what would be the key elements of the program and how does the proposed project fit into this program?</w:t>
-            </w:r>
-          </w:p>
-          <w:p>
-            <w:pPr>
-              <w:pStyle w:val="ListParagraph"/>
-              <w:numPr>
-                <w:ilvl w:val="0"/>
-                <w:numId w:val="11"/>
-              </w:numPr>
-            </w:pPr>
-            <w:r>
-              <w:t>What project components are being considered? Can indicative costs be identified?</w:t>
-            </w:r>
-          </w:p>
-          <w:p>
-            <w:pPr>
-              <w:pStyle w:val="ListParagraph"/>
-              <w:numPr>
-                <w:ilvl w:val="0"/>
-                <w:numId w:val="11"/>
-              </w:numPr>
-            </w:pPr>
-            <w:r>
-              <w:t>What issues are there at this stage, regarding potential partnerships and co-financing with other entities?</w:t>
+            <w:r>
+              <w:t xml:space="preserve">If the project is successful, what will be its principal outcome for the primary target group?  See Appendix 2 for </w:t>
+            </w:r>
+            <w:r>
+              <w:t>guidelines on project development objectives.</w:t>
             </w:r>
           </w:p>
         </w:tc>
@@ -3877,7 +3706,7 @@
           </w:tcPr>
           <w:p>
             <w:r>
-              <w:t>One (1) page A4</w:t>
+              <w:t>One half  (1/2) page A4</w:t>
             </w:r>
           </w:p>
         </w:tc>
@@ -3888,9 +3717,9 @@
       <w:pPr>
         <w:pStyle w:val="Heading1"/>
       </w:pPr>
-      <w:bookmarkStart w:id="4" w:name="_Toc443918867"/>
+      <w:bookmarkStart w:id="4" w:name="_Toc443918866"/>
       <w:r>
-        <w:t>Potential Risks and Mitigation Plans</w:t>
+        <w:t>Preliminary Project Description</w:t>
       </w:r>
       <w:bookmarkEnd w:id="4"/>
     </w:p>
@@ -3980,6 +3809,184 @@
           </w:tcPr>
           <w:p>
             <w:r>
+              <w:t>Preliminary Project Description</w:t>
+            </w:r>
+          </w:p>
+        </w:tc>
+        <w:tc>
+          <w:tcPr>
+            <w:tcW w:w="7020" w:type="dxa"/>
+          </w:tcPr>
+          <w:p>
+            <w:pPr>
+              <w:pStyle w:val="ListParagraph"/>
+              <w:numPr>
+                <w:ilvl w:val="0"/>
+                <w:numId w:val="11"/>
+              </w:numPr>
+            </w:pPr>
+            <w:r>
+              <w:t>What are the alternative development interventions or approaches being considered (Opportunity Study)? If an approach is favored, state the rationale.</w:t>
+            </w:r>
+          </w:p>
+          <w:p>
+            <w:pPr>
+              <w:pStyle w:val="ListParagraph"/>
+              <w:numPr>
+                <w:ilvl w:val="0"/>
+                <w:numId w:val="11"/>
+              </w:numPr>
+            </w:pPr>
+            <w:r>
+              <w:t>What financing method is proposed and why. What alternative finance vehicles are being considered?</w:t>
+            </w:r>
+          </w:p>
+          <w:p>
+            <w:pPr>
+              <w:pStyle w:val="ListParagraph"/>
+              <w:numPr>
+                <w:ilvl w:val="0"/>
+                <w:numId w:val="11"/>
+              </w:numPr>
+            </w:pPr>
+            <w:r>
+              <w:t>If the proposed project supports a sector program, what would be the key elements of the program and how does the proposed project fit into this program?</w:t>
+            </w:r>
+          </w:p>
+          <w:p>
+            <w:pPr>
+              <w:pStyle w:val="ListParagraph"/>
+              <w:numPr>
+                <w:ilvl w:val="0"/>
+                <w:numId w:val="11"/>
+              </w:numPr>
+            </w:pPr>
+            <w:r>
+              <w:t>What project components are being considered? Can indicative costs be identified?</w:t>
+            </w:r>
+          </w:p>
+          <w:p>
+            <w:pPr>
+              <w:pStyle w:val="ListParagraph"/>
+              <w:numPr>
+                <w:ilvl w:val="0"/>
+                <w:numId w:val="11"/>
+              </w:numPr>
+            </w:pPr>
+            <w:r>
+              <w:t>What issues are there at this stage, regarding potential partnerships and co-financing with other entities?</w:t>
+            </w:r>
+          </w:p>
+        </w:tc>
+        <w:tc>
+          <w:tcPr>
+            <w:tcW w:w="2430" w:type="dxa"/>
+          </w:tcPr>
+          <w:p>
+            <w:r>
+              <w:t>One (1) page A4</w:t>
+            </w:r>
+          </w:p>
+        </w:tc>
+      </w:tr>
+    </w:tbl>
+    <w:p/>
+    <w:p>
+      <w:pPr>
+        <w:pStyle w:val="Heading1"/>
+      </w:pPr>
+      <w:bookmarkStart w:id="5" w:name="_Toc443918867"/>
+      <w:r>
+        <w:t>Potential Risks and Mitigation Plans</w:t>
+      </w:r>
+      <w:bookmarkEnd w:id="5"/>
+    </w:p>
+    <w:tbl>
+      <w:tblPr>
+        <w:tblStyle w:val="TableGrid"/>
+        <w:tblW w:w="0" w:type="auto"/>
+        <w:tblLook w:val="04A0" w:firstRow="1" w:lastRow="0" w:firstColumn="1" w:lastColumn="0" w:noHBand="0" w:noVBand="1"/>
+      </w:tblPr>
+      <w:tblGrid>
+        <w:gridCol w:w="2448"/>
+        <w:gridCol w:w="7020"/>
+        <w:gridCol w:w="2430"/>
+      </w:tblGrid>
+      <w:tr>
+        <w:tc>
+          <w:tcPr>
+            <w:tcW w:w="2448" w:type="dxa"/>
+          </w:tcPr>
+          <w:p>
+            <w:pPr>
+              <w:spacing w:after="0"/>
+              <w:jc w:val="center"/>
+              <w:rPr>
+                <w:rFonts w:ascii="Helvetica Neue" w:hAnsi="Helvetica Neue"/>
+                <w:b/>
+              </w:rPr>
+            </w:pPr>
+            <w:r>
+              <w:rPr>
+                <w:rFonts w:ascii="Helvetica Neue" w:hAnsi="Helvetica Neue"/>
+                <w:b/>
+              </w:rPr>
+              <w:t>Section Name</w:t>
+            </w:r>
+          </w:p>
+        </w:tc>
+        <w:tc>
+          <w:tcPr>
+            <w:tcW w:w="7020" w:type="dxa"/>
+          </w:tcPr>
+          <w:p>
+            <w:pPr>
+              <w:spacing w:after="0"/>
+              <w:jc w:val="center"/>
+              <w:rPr>
+                <w:rFonts w:ascii="Helvetica Neue" w:hAnsi="Helvetica Neue"/>
+                <w:b/>
+              </w:rPr>
+            </w:pPr>
+            <w:r>
+              <w:rPr>
+                <w:rFonts w:ascii="Helvetica Neue" w:hAnsi="Helvetica Neue"/>
+                <w:b/>
+              </w:rPr>
+              <w:t>Contents</w:t>
+            </w:r>
+          </w:p>
+        </w:tc>
+        <w:tc>
+          <w:tcPr>
+            <w:tcW w:w="2430" w:type="dxa"/>
+          </w:tcPr>
+          <w:p>
+            <w:pPr>
+              <w:spacing w:after="0"/>
+              <w:jc w:val="center"/>
+              <w:rPr>
+                <w:rFonts w:ascii="Helvetica Neue" w:hAnsi="Helvetica Neue"/>
+                <w:b/>
+              </w:rPr>
+            </w:pPr>
+            <w:r>
+              <w:rPr>
+                <w:rFonts w:ascii="Helvetica Neue" w:hAnsi="Helvetica Neue"/>
+                <w:b/>
+              </w:rPr>
+              <w:t>Suggested Length</w:t>
+            </w:r>
+          </w:p>
+        </w:tc>
+      </w:tr>
+      <w:tr>
+        <w:tc>
+          <w:tcPr>
+            <w:tcW w:w="2448" w:type="dxa"/>
+          </w:tcPr>
+          <w:p>
+            <w:r>
               <w:t>Potential Risks and Mitigation Plans</w:t>
             </w:r>
           </w:p>
@@ -4069,11 +4076,11 @@
       <w:pPr>
         <w:pStyle w:val="Heading1"/>
       </w:pPr>
-      <w:bookmarkStart w:id="5" w:name="_Toc443918868"/>
+      <w:bookmarkStart w:id="6" w:name="_Toc443918868"/>
       <w:r>
         <w:t>Issues on Which the Team Seeks Guidance</w:t>
       </w:r>
-      <w:bookmarkEnd w:id="5"/>
+      <w:bookmarkEnd w:id="6"/>
     </w:p>
     <w:tbl>
       <w:tblPr>
@@ -4306,8 +4313,6 @@
             </w:r>
           </w:p>
         </w:tc>
-        <w:bookmarkStart w:id="6" w:name="_GoBack"/>
-        <w:bookmarkEnd w:id="6"/>
       </w:tr>
     </w:tbl>
     <w:p/>
@@ -5152,7 +5157,9 @@
       <w:bookmarkEnd w:id="9"/>
     </w:p>
     <w:bookmarkStart w:id="10" w:name="_MON_1516558723"/>
+    <w:bookmarkStart w:id="11" w:name="_MON_1519972124"/>
     <w:bookmarkEnd w:id="10"/>
+    <w:bookmarkEnd w:id="11"/>
     <w:p>
       <w:r>
         <w:object w:dxaOrig="1520" w:dyaOrig="960" w14:anchorId="0525E2D3">
@@ -5178,22 +5185,24 @@
           <v:shape id="_x0000_i1025" type="#_x0000_t75" style="width:76.2pt;height:47.7pt" o:ole="">
             <v:imagedata r:id="rId11" o:title=""/>
           </v:shape>
-          <o:OLEObject Type="Embed" ProgID="Word.Document.8" ShapeID="_x0000_i1025" DrawAspect="Icon" ObjectID="_1519886579" r:id="rId12">
+          <o:OLEObject Type="Embed" ProgID="Word.Document.8" ShapeID="_x0000_i1025" DrawAspect="Icon" ObjectID="_1520097451" r:id="rId12">
             <o:FieldCodes>\s</o:FieldCodes>
           </o:OLEObject>
         </w:object>
       </w:r>
     </w:p>
     <w:p/>
-    <w:bookmarkStart w:id="11" w:name="_MON_1516558754"/>
-    <w:bookmarkEnd w:id="11"/>
+    <w:bookmarkStart w:id="12" w:name="_MON_1516558754"/>
+    <w:bookmarkStart w:id="13" w:name="_MON_1519972220"/>
+    <w:bookmarkEnd w:id="12"/>
+    <w:bookmarkEnd w:id="13"/>
     <w:p>
       <w:r>
         <w:object w:dxaOrig="1520" w:dyaOrig="960" w14:anchorId="7477836B">
           <v:shape id="_x0000_i1026" type="#_x0000_t75" style="width:76.2pt;height:47.7pt" o:ole="">
             <v:imagedata r:id="rId13" o:title=""/>
           </v:shape>
-          <o:OLEObject Type="Embed" ProgID="Word.Document.8" ShapeID="_x0000_i1026" DrawAspect="Icon" ObjectID="_1519886580" r:id="rId14">
+          <o:OLEObject Type="Embed" ProgID="Word.Document.8" ShapeID="_x0000_i1026" DrawAspect="Icon" ObjectID="_1520097452" r:id="rId14">
             <o:FieldCodes>\s</o:FieldCodes>
           </o:OLEObject>
         </w:object>
@@ -5222,7 +5231,7 @@
         </w:numPr>
         <w:ind w:left="432"/>
       </w:pPr>
-      <w:bookmarkStart w:id="12" w:name="_Toc443918872"/>
+      <w:bookmarkStart w:id="14" w:name="_Toc443918872"/>
       <w:r>
         <w:t>Appendix 2 - G</w:t>
       </w:r>
@@ -5253,7 +5262,7 @@
       <w:r>
         <w:t xml:space="preserve"> (PDO)</w:t>
       </w:r>
-      <w:bookmarkEnd w:id="12"/>
+      <w:bookmarkEnd w:id="14"/>
     </w:p>
     <w:p>
       <w:r>
@@ -5649,7 +5658,7 @@
         <w:sz w:val="22"/>
         <w:szCs w:val="20"/>
       </w:rPr>
-      <w:t>15</w:t>
+      <w:t>5</w:t>
     </w:r>
     <w:r>
       <w:rPr>
@@ -5704,7 +5713,7 @@
         <w:sz w:val="22"/>
         <w:szCs w:val="20"/>
       </w:rPr>
-      <w:t>15</w:t>
+      <w:t>18</w:t>
     </w:r>
     <w:r>
       <w:rPr>
@@ -5815,7 +5824,7 @@
         <w:sz w:val="22"/>
         <w:szCs w:val="20"/>
       </w:rPr>
-      <w:t>26</w:t>
+      <w:t>27</w:t>
     </w:r>
     <w:r>
       <w:rPr>
@@ -6042,7 +6051,7 @@
         <w:sz w:val="20"/>
         <w:szCs w:val="20"/>
       </w:rPr>
-      <w:t>26</w:t>
+      <w:t>27</w:t>
     </w:r>
     <w:r>
       <w:rPr>
@@ -8306,10 +8315,11 @@
     <w:next w:val="Normal"/>
     <w:link w:val="Heading1Char"/>
     <w:qFormat/>
-    <w:rsid w:val="00ED4757"/>
+    <w:rsid w:val="00570C0E"/>
     <w:pPr>
       <w:keepNext/>
       <w:keepLines/>
+      <w:pageBreakBefore/>
       <w:numPr>
         <w:numId w:val="1"/>
       </w:numPr>
@@ -8624,8 +8634,7 @@
     <w:name w:val="Heading 1 Char"/>
     <w:basedOn w:val="DefaultParagraphFont"/>
     <w:link w:val="Heading1"/>
-    <w:uiPriority w:val="9"/>
-    <w:rsid w:val="00ED4757"/>
+    <w:rsid w:val="00570C0E"/>
     <w:rPr>
       <w:rFonts w:asciiTheme="majorHAnsi" w:eastAsiaTheme="majorEastAsia" w:hAnsiTheme="majorHAnsi" w:cstheme="majorBidi"/>
       <w:color w:val="365F91" w:themeColor="accent1" w:themeShade="BF"/>
@@ -10955,37 +10964,37 @@
     </dgm:pt>
   </dgm:ptLst>
   <dgm:cxnLst>
+    <dgm:cxn modelId="{0A8C6950-B4EF-524E-808A-07B4987FCCC9}" srcId="{56DA3128-1308-114A-98BF-8FE74F65671A}" destId="{D2C5FF4A-648D-824F-A13B-E2566B64C187}" srcOrd="1" destOrd="0" parTransId="{48A18DF1-7E44-BE45-A68C-1072F11A62D2}" sibTransId="{8FEDAE6E-E22B-EE44-AE80-56E2CC33FAF5}"/>
+    <dgm:cxn modelId="{9A765A60-82FE-2848-A2BA-7C91BA0582E2}" type="presOf" srcId="{6224BC85-457E-664C-9135-52AC079B746E}" destId="{D7B3AE92-AD46-034B-9384-34FA020C6277}" srcOrd="0" destOrd="0" presId="urn:microsoft.com/office/officeart/2005/8/layout/lProcess3"/>
     <dgm:cxn modelId="{7FAB159B-FC1D-384D-AFF3-9FF7580A1EBB}" type="presOf" srcId="{F376309F-0DF8-2D4B-B2F9-721A80E7A852}" destId="{B468315B-0B57-6946-B3D9-C0C8AC6E9DA0}" srcOrd="0" destOrd="0" presId="urn:microsoft.com/office/officeart/2005/8/layout/lProcess3"/>
-    <dgm:cxn modelId="{545387E9-EDA0-3B41-B26A-8F14198A4D9E}" type="presOf" srcId="{BCEFE9D3-5948-AF4E-86AD-780C7B477EC6}" destId="{B67834E6-D937-324E-A155-44D5663AD34D}" srcOrd="0" destOrd="0" presId="urn:microsoft.com/office/officeart/2005/8/layout/lProcess3"/>
-    <dgm:cxn modelId="{785E76B9-8919-1440-975F-CE398928FC15}" type="presOf" srcId="{74626453-A263-F243-B5E1-414D272C7782}" destId="{38D39B69-8088-8645-8F78-90E785BC0DB0}" srcOrd="0" destOrd="0" presId="urn:microsoft.com/office/officeart/2005/8/layout/lProcess3"/>
-    <dgm:cxn modelId="{52C5F8F4-026B-0741-A409-187BFECCE7FB}" srcId="{84840ECA-4F7F-B342-9A3D-021D5B5CFC5B}" destId="{8484A473-4730-7043-8FB9-67510807F041}" srcOrd="2" destOrd="0" parTransId="{19DB474A-DAEA-3D4D-BF8C-E271EA0B3A41}" sibTransId="{29A8B6ED-02C5-8942-A796-C2D95211294D}"/>
-    <dgm:cxn modelId="{51EAB5D8-7E85-5149-8350-E1BF75B0B647}" srcId="{84840ECA-4F7F-B342-9A3D-021D5B5CFC5B}" destId="{18105F63-D663-064C-A513-562258711949}" srcOrd="1" destOrd="0" parTransId="{815D789F-CB54-8F40-8249-DF0090206BAD}" sibTransId="{B06C3328-E524-0440-8BF3-54B1CA2E4D2F}"/>
-    <dgm:cxn modelId="{77F017A1-8605-5846-A9C5-4C577DCBE124}" type="presOf" srcId="{A4AB1682-73F7-7C4C-A3F9-3842A359AC80}" destId="{F5A61BBA-767D-4348-A1ED-705BB5A4460E}" srcOrd="0" destOrd="0" presId="urn:microsoft.com/office/officeart/2005/8/layout/lProcess3"/>
-    <dgm:cxn modelId="{0A8C6950-B4EF-524E-808A-07B4987FCCC9}" srcId="{56DA3128-1308-114A-98BF-8FE74F65671A}" destId="{D2C5FF4A-648D-824F-A13B-E2566B64C187}" srcOrd="1" destOrd="0" parTransId="{48A18DF1-7E44-BE45-A68C-1072F11A62D2}" sibTransId="{8FEDAE6E-E22B-EE44-AE80-56E2CC33FAF5}"/>
-    <dgm:cxn modelId="{72FB66EF-1034-E046-8225-9712D7A36DAC}" type="presOf" srcId="{56DA3128-1308-114A-98BF-8FE74F65671A}" destId="{20646E7B-50F5-8C4B-8C11-65F25A3C7DA2}" srcOrd="0" destOrd="0" presId="urn:microsoft.com/office/officeart/2005/8/layout/lProcess3"/>
-    <dgm:cxn modelId="{C310A02E-5972-2C4D-AFEB-916B39BC700A}" type="presOf" srcId="{76BB2929-82B4-0148-B27A-835DD642B443}" destId="{9B57253F-E842-EC49-9816-DC2A9748273D}" srcOrd="0" destOrd="0" presId="urn:microsoft.com/office/officeart/2005/8/layout/lProcess3"/>
-    <dgm:cxn modelId="{C033E902-4735-1144-8943-B51CE3D5DED8}" srcId="{BCEFE9D3-5948-AF4E-86AD-780C7B477EC6}" destId="{6224BC85-457E-664C-9135-52AC079B746E}" srcOrd="1" destOrd="0" parTransId="{B045654A-E25F-6341-A8A9-554004A516BD}" sibTransId="{5F9E1401-281D-8442-B757-F0F98AF9D5DE}"/>
-    <dgm:cxn modelId="{53C2455D-3DB4-4641-8476-FB2FD230DA6D}" type="presOf" srcId="{5AC5908C-B576-7F4C-8FD8-5731AE44CCE7}" destId="{7BEB7C7D-83CC-3944-9BB7-58A97B666C5C}" srcOrd="0" destOrd="0" presId="urn:microsoft.com/office/officeart/2005/8/layout/lProcess3"/>
-    <dgm:cxn modelId="{AA74014C-9AEC-704C-8D6A-5727D73B50BF}" srcId="{56DA3128-1308-114A-98BF-8FE74F65671A}" destId="{C9A347E6-2078-7E43-A9E3-FF2310D68F31}" srcOrd="0" destOrd="0" parTransId="{739370BA-A4B5-3E43-B247-402930EEFD49}" sibTransId="{4EA8C743-3F30-0E4B-AD25-79E881AC7142}"/>
+    <dgm:cxn modelId="{A00E0349-19F6-5149-8EA2-1AC0B1F2930F}" type="presOf" srcId="{8484A473-4730-7043-8FB9-67510807F041}" destId="{6336FDFE-8C06-5D40-A2DA-885C8535E358}" srcOrd="0" destOrd="0" presId="urn:microsoft.com/office/officeart/2005/8/layout/lProcess3"/>
+    <dgm:cxn modelId="{62C69DA3-EA5E-AB4F-8EFF-52A8EE771F12}" srcId="{BEE509F7-C35D-4A47-A5A3-EE1B837DFC93}" destId="{BCEFE9D3-5948-AF4E-86AD-780C7B477EC6}" srcOrd="0" destOrd="0" parTransId="{41DC11B1-A3F2-4345-8CF9-9DB2E43BA932}" sibTransId="{2B705389-1BE1-564A-B053-40BD6AB0983E}"/>
     <dgm:cxn modelId="{056E825A-78B8-F547-9D83-56593A22D0BC}" srcId="{56DA3128-1308-114A-98BF-8FE74F65671A}" destId="{3CB62A98-9BBD-5248-A66D-05C4DBF9C850}" srcOrd="2" destOrd="0" parTransId="{654C97AB-DF6E-4A46-B3D6-32F576DC334A}" sibTransId="{A623E4A2-E2B5-0E4E-B030-DAFA2DC84429}"/>
     <dgm:cxn modelId="{6F9DE393-79A6-4747-9509-0D49A099E36D}" type="presOf" srcId="{71CD4F13-5BC7-F44A-801F-737FA9BAE6F8}" destId="{BFE63C30-B81C-014D-9224-FDCB351A92D3}" srcOrd="0" destOrd="0" presId="urn:microsoft.com/office/officeart/2005/8/layout/lProcess3"/>
-    <dgm:cxn modelId="{352ED0B0-E6EE-624E-80AF-90314380B987}" type="presOf" srcId="{18105F63-D663-064C-A513-562258711949}" destId="{C5B173B0-D29C-2646-9297-174784FF9A03}" srcOrd="0" destOrd="0" presId="urn:microsoft.com/office/officeart/2005/8/layout/lProcess3"/>
+    <dgm:cxn modelId="{53C2455D-3DB4-4641-8476-FB2FD230DA6D}" type="presOf" srcId="{5AC5908C-B576-7F4C-8FD8-5731AE44CCE7}" destId="{7BEB7C7D-83CC-3944-9BB7-58A97B666C5C}" srcOrd="0" destOrd="0" presId="urn:microsoft.com/office/officeart/2005/8/layout/lProcess3"/>
+    <dgm:cxn modelId="{7993068E-AD30-984E-9BBC-B5382615777B}" type="presOf" srcId="{84840ECA-4F7F-B342-9A3D-021D5B5CFC5B}" destId="{B447B230-DC90-344F-857F-2EE2F2B54C2E}" srcOrd="0" destOrd="0" presId="urn:microsoft.com/office/officeart/2005/8/layout/lProcess3"/>
+    <dgm:cxn modelId="{C033E902-4735-1144-8943-B51CE3D5DED8}" srcId="{BCEFE9D3-5948-AF4E-86AD-780C7B477EC6}" destId="{6224BC85-457E-664C-9135-52AC079B746E}" srcOrd="1" destOrd="0" parTransId="{B045654A-E25F-6341-A8A9-554004A516BD}" sibTransId="{5F9E1401-281D-8442-B757-F0F98AF9D5DE}"/>
+    <dgm:cxn modelId="{785E76B9-8919-1440-975F-CE398928FC15}" type="presOf" srcId="{74626453-A263-F243-B5E1-414D272C7782}" destId="{38D39B69-8088-8645-8F78-90E785BC0DB0}" srcOrd="0" destOrd="0" presId="urn:microsoft.com/office/officeart/2005/8/layout/lProcess3"/>
+    <dgm:cxn modelId="{448744F2-D208-DD46-BA67-94BBFD7976C6}" srcId="{84840ECA-4F7F-B342-9A3D-021D5B5CFC5B}" destId="{5AC5908C-B576-7F4C-8FD8-5731AE44CCE7}" srcOrd="3" destOrd="0" parTransId="{D2FD3126-01B0-7240-A9EC-3FFF9425B275}" sibTransId="{013619B2-D4C8-B242-BB05-E6A6F001CA03}"/>
+    <dgm:cxn modelId="{C310A02E-5972-2C4D-AFEB-916B39BC700A}" type="presOf" srcId="{76BB2929-82B4-0148-B27A-835DD642B443}" destId="{9B57253F-E842-EC49-9816-DC2A9748273D}" srcOrd="0" destOrd="0" presId="urn:microsoft.com/office/officeart/2005/8/layout/lProcess3"/>
+    <dgm:cxn modelId="{72FB66EF-1034-E046-8225-9712D7A36DAC}" type="presOf" srcId="{56DA3128-1308-114A-98BF-8FE74F65671A}" destId="{20646E7B-50F5-8C4B-8C11-65F25A3C7DA2}" srcOrd="0" destOrd="0" presId="urn:microsoft.com/office/officeart/2005/8/layout/lProcess3"/>
+    <dgm:cxn modelId="{0BB292AA-19F9-C14A-9E89-CA63FFB24F38}" srcId="{56DA3128-1308-114A-98BF-8FE74F65671A}" destId="{76BB2929-82B4-0148-B27A-835DD642B443}" srcOrd="3" destOrd="0" parTransId="{329DB225-8ACA-DF45-A7E1-0B18DB1811FF}" sibTransId="{BF532355-AC01-4F49-9A50-3A0AC4997D32}"/>
+    <dgm:cxn modelId="{AA74014C-9AEC-704C-8D6A-5727D73B50BF}" srcId="{56DA3128-1308-114A-98BF-8FE74F65671A}" destId="{C9A347E6-2078-7E43-A9E3-FF2310D68F31}" srcOrd="0" destOrd="0" parTransId="{739370BA-A4B5-3E43-B247-402930EEFD49}" sibTransId="{4EA8C743-3F30-0E4B-AD25-79E881AC7142}"/>
+    <dgm:cxn modelId="{DB473B56-D3DA-FF48-B889-0F892659D9C4}" type="presOf" srcId="{D2C5FF4A-648D-824F-A13B-E2566B64C187}" destId="{4EABEAFD-16A5-954E-AA53-A2AC04240EE5}" srcOrd="0" destOrd="0" presId="urn:microsoft.com/office/officeart/2005/8/layout/lProcess3"/>
+    <dgm:cxn modelId="{F00C5A57-E233-E642-AB9B-709BDD6B7783}" srcId="{84840ECA-4F7F-B342-9A3D-021D5B5CFC5B}" destId="{71CD4F13-5BC7-F44A-801F-737FA9BAE6F8}" srcOrd="0" destOrd="0" parTransId="{303DFDDB-F0B2-5341-A76A-EB3466DDB92C}" sibTransId="{31D6B7D8-54C0-364E-BDAE-B655184947EB}"/>
     <dgm:cxn modelId="{3E51EFBE-FD64-B842-92B0-8300A88B47A4}" srcId="{BEE509F7-C35D-4A47-A5A3-EE1B837DFC93}" destId="{56DA3128-1308-114A-98BF-8FE74F65671A}" srcOrd="1" destOrd="0" parTransId="{51A8778E-C8B4-F54C-9975-C2331E8A897F}" sibTransId="{13ABE3EB-396C-2646-A204-DB112D14EC97}"/>
-    <dgm:cxn modelId="{A00E0349-19F6-5149-8EA2-1AC0B1F2930F}" type="presOf" srcId="{8484A473-4730-7043-8FB9-67510807F041}" destId="{6336FDFE-8C06-5D40-A2DA-885C8535E358}" srcOrd="0" destOrd="0" presId="urn:microsoft.com/office/officeart/2005/8/layout/lProcess3"/>
-    <dgm:cxn modelId="{6765A661-4622-2E43-853A-3B451FFEE18F}" type="presOf" srcId="{BEE509F7-C35D-4A47-A5A3-EE1B837DFC93}" destId="{5624B06E-8080-454E-BA9F-046562970BBF}" srcOrd="0" destOrd="0" presId="urn:microsoft.com/office/officeart/2005/8/layout/lProcess3"/>
-    <dgm:cxn modelId="{9932DE12-E158-F743-BA16-5C9CF5035A88}" srcId="{BEE509F7-C35D-4A47-A5A3-EE1B837DFC93}" destId="{84840ECA-4F7F-B342-9A3D-021D5B5CFC5B}" srcOrd="2" destOrd="0" parTransId="{DB31037A-5372-B542-AA69-D2F0C560CF45}" sibTransId="{1E1A7539-DD70-DD4C-9A86-B19BB8F91364}"/>
-    <dgm:cxn modelId="{448744F2-D208-DD46-BA67-94BBFD7976C6}" srcId="{84840ECA-4F7F-B342-9A3D-021D5B5CFC5B}" destId="{5AC5908C-B576-7F4C-8FD8-5731AE44CCE7}" srcOrd="3" destOrd="0" parTransId="{D2FD3126-01B0-7240-A9EC-3FFF9425B275}" sibTransId="{013619B2-D4C8-B242-BB05-E6A6F001CA03}"/>
-    <dgm:cxn modelId="{DB473B56-D3DA-FF48-B889-0F892659D9C4}" type="presOf" srcId="{D2C5FF4A-648D-824F-A13B-E2566B64C187}" destId="{4EABEAFD-16A5-954E-AA53-A2AC04240EE5}" srcOrd="0" destOrd="0" presId="urn:microsoft.com/office/officeart/2005/8/layout/lProcess3"/>
-    <dgm:cxn modelId="{91172F1E-57C8-8444-A599-C88E61E6F65C}" srcId="{BCEFE9D3-5948-AF4E-86AD-780C7B477EC6}" destId="{74626453-A263-F243-B5E1-414D272C7782}" srcOrd="3" destOrd="0" parTransId="{A9D15D67-7327-434A-AEC0-08D84CF7387B}" sibTransId="{F0B38BF5-E893-DB47-8C24-468DAE669CB1}"/>
-    <dgm:cxn modelId="{F00C5A57-E233-E642-AB9B-709BDD6B7783}" srcId="{84840ECA-4F7F-B342-9A3D-021D5B5CFC5B}" destId="{71CD4F13-5BC7-F44A-801F-737FA9BAE6F8}" srcOrd="0" destOrd="0" parTransId="{303DFDDB-F0B2-5341-A76A-EB3466DDB92C}" sibTransId="{31D6B7D8-54C0-364E-BDAE-B655184947EB}"/>
-    <dgm:cxn modelId="{62C69DA3-EA5E-AB4F-8EFF-52A8EE771F12}" srcId="{BEE509F7-C35D-4A47-A5A3-EE1B837DFC93}" destId="{BCEFE9D3-5948-AF4E-86AD-780C7B477EC6}" srcOrd="0" destOrd="0" parTransId="{41DC11B1-A3F2-4345-8CF9-9DB2E43BA932}" sibTransId="{2B705389-1BE1-564A-B053-40BD6AB0983E}"/>
-    <dgm:cxn modelId="{68F4338D-61D9-9F43-BD74-363F2B1009F0}" srcId="{BCEFE9D3-5948-AF4E-86AD-780C7B477EC6}" destId="{A4AB1682-73F7-7C4C-A3F9-3842A359AC80}" srcOrd="2" destOrd="0" parTransId="{C80FC953-1842-E54B-931F-49F6D3FF8CF0}" sibTransId="{B6C7972D-8570-8D4A-B822-BC55643DE9A7}"/>
-    <dgm:cxn modelId="{4805810B-5798-3F47-B284-234E06EED6D1}" type="presOf" srcId="{C9A347E6-2078-7E43-A9E3-FF2310D68F31}" destId="{71054395-C536-C248-84C9-82446C64BB7C}" srcOrd="0" destOrd="0" presId="urn:microsoft.com/office/officeart/2005/8/layout/lProcess3"/>
-    <dgm:cxn modelId="{7993068E-AD30-984E-9BBC-B5382615777B}" type="presOf" srcId="{84840ECA-4F7F-B342-9A3D-021D5B5CFC5B}" destId="{B447B230-DC90-344F-857F-2EE2F2B54C2E}" srcOrd="0" destOrd="0" presId="urn:microsoft.com/office/officeart/2005/8/layout/lProcess3"/>
-    <dgm:cxn modelId="{9A765A60-82FE-2848-A2BA-7C91BA0582E2}" type="presOf" srcId="{6224BC85-457E-664C-9135-52AC079B746E}" destId="{D7B3AE92-AD46-034B-9384-34FA020C6277}" srcOrd="0" destOrd="0" presId="urn:microsoft.com/office/officeart/2005/8/layout/lProcess3"/>
     <dgm:cxn modelId="{65EA1CB3-F54D-924F-B306-9B945EE492D8}" srcId="{BCEFE9D3-5948-AF4E-86AD-780C7B477EC6}" destId="{F376309F-0DF8-2D4B-B2F9-721A80E7A852}" srcOrd="0" destOrd="0" parTransId="{B17B935E-2AC4-DE42-8A7B-A3F2E3E8BC09}" sibTransId="{2E40A6CE-6E71-BC41-AF28-B255DCB7AAB6}"/>
     <dgm:cxn modelId="{6E94F4D4-6836-474F-8296-F20C4D808BB5}" type="presOf" srcId="{3CB62A98-9BBD-5248-A66D-05C4DBF9C850}" destId="{985D8517-B0DA-DB4D-BEE8-F166708EF0CF}" srcOrd="0" destOrd="0" presId="urn:microsoft.com/office/officeart/2005/8/layout/lProcess3"/>
-    <dgm:cxn modelId="{0BB292AA-19F9-C14A-9E89-CA63FFB24F38}" srcId="{56DA3128-1308-114A-98BF-8FE74F65671A}" destId="{76BB2929-82B4-0148-B27A-835DD642B443}" srcOrd="3" destOrd="0" parTransId="{329DB225-8ACA-DF45-A7E1-0B18DB1811FF}" sibTransId="{BF532355-AC01-4F49-9A50-3A0AC4997D32}"/>
+    <dgm:cxn modelId="{77F017A1-8605-5846-A9C5-4C577DCBE124}" type="presOf" srcId="{A4AB1682-73F7-7C4C-A3F9-3842A359AC80}" destId="{F5A61BBA-767D-4348-A1ED-705BB5A4460E}" srcOrd="0" destOrd="0" presId="urn:microsoft.com/office/officeart/2005/8/layout/lProcess3"/>
+    <dgm:cxn modelId="{51EAB5D8-7E85-5149-8350-E1BF75B0B647}" srcId="{84840ECA-4F7F-B342-9A3D-021D5B5CFC5B}" destId="{18105F63-D663-064C-A513-562258711949}" srcOrd="1" destOrd="0" parTransId="{815D789F-CB54-8F40-8249-DF0090206BAD}" sibTransId="{B06C3328-E524-0440-8BF3-54B1CA2E4D2F}"/>
+    <dgm:cxn modelId="{4805810B-5798-3F47-B284-234E06EED6D1}" type="presOf" srcId="{C9A347E6-2078-7E43-A9E3-FF2310D68F31}" destId="{71054395-C536-C248-84C9-82446C64BB7C}" srcOrd="0" destOrd="0" presId="urn:microsoft.com/office/officeart/2005/8/layout/lProcess3"/>
+    <dgm:cxn modelId="{68F4338D-61D9-9F43-BD74-363F2B1009F0}" srcId="{BCEFE9D3-5948-AF4E-86AD-780C7B477EC6}" destId="{A4AB1682-73F7-7C4C-A3F9-3842A359AC80}" srcOrd="2" destOrd="0" parTransId="{C80FC953-1842-E54B-931F-49F6D3FF8CF0}" sibTransId="{B6C7972D-8570-8D4A-B822-BC55643DE9A7}"/>
+    <dgm:cxn modelId="{545387E9-EDA0-3B41-B26A-8F14198A4D9E}" type="presOf" srcId="{BCEFE9D3-5948-AF4E-86AD-780C7B477EC6}" destId="{B67834E6-D937-324E-A155-44D5663AD34D}" srcOrd="0" destOrd="0" presId="urn:microsoft.com/office/officeart/2005/8/layout/lProcess3"/>
+    <dgm:cxn modelId="{9932DE12-E158-F743-BA16-5C9CF5035A88}" srcId="{BEE509F7-C35D-4A47-A5A3-EE1B837DFC93}" destId="{84840ECA-4F7F-B342-9A3D-021D5B5CFC5B}" srcOrd="2" destOrd="0" parTransId="{DB31037A-5372-B542-AA69-D2F0C560CF45}" sibTransId="{1E1A7539-DD70-DD4C-9A86-B19BB8F91364}"/>
+    <dgm:cxn modelId="{352ED0B0-E6EE-624E-80AF-90314380B987}" type="presOf" srcId="{18105F63-D663-064C-A513-562258711949}" destId="{C5B173B0-D29C-2646-9297-174784FF9A03}" srcOrd="0" destOrd="0" presId="urn:microsoft.com/office/officeart/2005/8/layout/lProcess3"/>
+    <dgm:cxn modelId="{91172F1E-57C8-8444-A599-C88E61E6F65C}" srcId="{BCEFE9D3-5948-AF4E-86AD-780C7B477EC6}" destId="{74626453-A263-F243-B5E1-414D272C7782}" srcOrd="3" destOrd="0" parTransId="{A9D15D67-7327-434A-AEC0-08D84CF7387B}" sibTransId="{F0B38BF5-E893-DB47-8C24-468DAE669CB1}"/>
+    <dgm:cxn modelId="{52C5F8F4-026B-0741-A409-187BFECCE7FB}" srcId="{84840ECA-4F7F-B342-9A3D-021D5B5CFC5B}" destId="{8484A473-4730-7043-8FB9-67510807F041}" srcOrd="2" destOrd="0" parTransId="{19DB474A-DAEA-3D4D-BF8C-E271EA0B3A41}" sibTransId="{29A8B6ED-02C5-8942-A796-C2D95211294D}"/>
+    <dgm:cxn modelId="{6765A661-4622-2E43-853A-3B451FFEE18F}" type="presOf" srcId="{BEE509F7-C35D-4A47-A5A3-EE1B837DFC93}" destId="{5624B06E-8080-454E-BA9F-046562970BBF}" srcOrd="0" destOrd="0" presId="urn:microsoft.com/office/officeart/2005/8/layout/lProcess3"/>
     <dgm:cxn modelId="{8E6E972E-DEBC-6449-AA5D-E749D982AD33}" type="presParOf" srcId="{5624B06E-8080-454E-BA9F-046562970BBF}" destId="{9A14F12D-4CBE-1047-8B6F-2D7F12778C16}" srcOrd="0" destOrd="0" presId="urn:microsoft.com/office/officeart/2005/8/layout/lProcess3"/>
     <dgm:cxn modelId="{B5F629E1-B680-AA48-8D4E-CF34142070AE}" type="presParOf" srcId="{9A14F12D-4CBE-1047-8B6F-2D7F12778C16}" destId="{B67834E6-D937-324E-A155-44D5663AD34D}" srcOrd="0" destOrd="0" presId="urn:microsoft.com/office/officeart/2005/8/layout/lProcess3"/>
     <dgm:cxn modelId="{A9A171FE-E4EF-6D4E-92BA-EBAA14C73990}" type="presParOf" srcId="{9A14F12D-4CBE-1047-8B6F-2D7F12778C16}" destId="{C92A4301-FC57-5F49-80EC-AE6E77A8F918}" srcOrd="1" destOrd="0" presId="urn:microsoft.com/office/officeart/2005/8/layout/lProcess3"/>
@@ -14089,7 +14098,7 @@
 </file>
 
 <file path=customXml/itemProps1.xml><?xml version="1.0" encoding="utf-8"?>
-<ds:datastoreItem xmlns:ds="http://schemas.openxmlformats.org/officeDocument/2006/customXml" ds:itemID="{EC733DEE-2332-1F41-9E3E-BBBA922F9757}">
+<ds:datastoreItem xmlns:ds="http://schemas.openxmlformats.org/officeDocument/2006/customXml" ds:itemID="{D9CE1FDA-1059-E743-BC1F-A55898E30A7C}">
   <ds:schemaRefs>
     <ds:schemaRef ds:uri="http://schemas.openxmlformats.org/officeDocument/2006/bibliography"/>
   </ds:schemaRefs>

</xml_diff>